<commit_message>
updated the data type for the stage staus fields to string to hold skipped, not started and completed values
</commit_message>
<xml_diff>
--- a/docs/DB_Models.docx
+++ b/docs/DB_Models.docx
@@ -3616,20 +3616,56 @@
               <w:rPr>
                 <w:color w:val="0070C0"/>
               </w:rPr>
-              <w:t>boolean</w:t>
-            </w:r>
-          </w:p>
-        </w:tc>
-        <w:tc>
-          <w:tcPr>
-            <w:tcW w:w="3117" w:type="dxa"/>
-          </w:tcPr>
-          <w:p>
-            <w:pPr>
-              <w:rPr>
-                <w:color w:val="0070C0"/>
-              </w:rPr>
-            </w:pPr>
+              <w:t>String</w:t>
+            </w:r>
+          </w:p>
+        </w:tc>
+        <w:tc>
+          <w:tcPr>
+            <w:tcW w:w="3117" w:type="dxa"/>
+          </w:tcPr>
+          <w:p>
+            <w:pPr>
+              <w:rPr>
+                <w:color w:val="0070C0"/>
+              </w:rPr>
+            </w:pPr>
+            <w:r>
+              <w:rPr>
+                <w:color w:val="0070C0"/>
+              </w:rPr>
+              <w:t xml:space="preserve">It </w:t>
+            </w:r>
+            <w:r>
+              <w:rPr>
+                <w:color w:val="0070C0"/>
+              </w:rPr>
+              <w:t>i</w:t>
+            </w:r>
+            <w:r>
+              <w:rPr>
+                <w:color w:val="0070C0"/>
+              </w:rPr>
+              <w:t>ndicates</w:t>
+            </w:r>
+            <w:r>
+              <w:rPr>
+                <w:color w:val="0070C0"/>
+              </w:rPr>
+              <w:t xml:space="preserve"> whether</w:t>
+            </w:r>
+            <w:r>
+              <w:rPr>
+                <w:color w:val="0070C0"/>
+              </w:rPr>
+              <w:t xml:space="preserve"> </w:t>
+            </w:r>
+            <w:r>
+              <w:rPr>
+                <w:color w:val="0070C0"/>
+              </w:rPr>
+              <w:t xml:space="preserve">the stage </w:t>
+            </w:r>
             <w:r>
               <w:rPr>
                 <w:color w:val="0070C0"/>
@@ -3640,7 +3676,13 @@
               <w:rPr>
                 <w:color w:val="0070C0"/>
               </w:rPr>
-              <w:t>True</w:t>
+              <w:t xml:space="preserve">online </w:t>
+            </w:r>
+            <w:r>
+              <w:rPr>
+                <w:color w:val="0070C0"/>
+              </w:rPr>
+              <w:t xml:space="preserve"> assessment</w:t>
             </w:r>
             <w:r>
               <w:rPr>
@@ -3652,26 +3694,21 @@
               <w:rPr>
                 <w:color w:val="0070C0"/>
               </w:rPr>
-              <w:t xml:space="preserve"> i</w:t>
-            </w:r>
-            <w:r>
-              <w:rPr>
-                <w:color w:val="0070C0"/>
-              </w:rPr>
-              <w:t xml:space="preserve">ndicates </w:t>
-            </w:r>
-            <w:r>
-              <w:rPr>
-                <w:color w:val="0070C0"/>
-              </w:rPr>
-              <w:t xml:space="preserve">online </w:t>
-            </w:r>
-            <w:r>
-              <w:rPr>
-                <w:color w:val="0070C0"/>
-              </w:rPr>
-              <w:t xml:space="preserve"> assessment is </w:t>
-            </w:r>
+              <w:t xml:space="preserve"> </w:t>
+            </w:r>
+            <w:r>
+              <w:rPr>
+                <w:color w:val="0070C0"/>
+              </w:rPr>
+              <w:t>is:</w:t>
+            </w:r>
+          </w:p>
+          <w:p>
+            <w:pPr>
+              <w:rPr>
+                <w:color w:val="0070C0"/>
+              </w:rPr>
+            </w:pPr>
             <w:r>
               <w:rPr>
                 <w:color w:val="0070C0"/>
@@ -3700,7 +3737,7 @@
               <w:rPr>
                 <w:color w:val="0070C0"/>
               </w:rPr>
-              <w:t xml:space="preserve">and </w:t>
+              <w:br/>
             </w:r>
             <w:r>
               <w:rPr>
@@ -3712,7 +3749,7 @@
               <w:rPr>
                 <w:color w:val="0070C0"/>
               </w:rPr>
-              <w:t>false</w:t>
+              <w:t>Not Started</w:t>
             </w:r>
             <w:r>
               <w:rPr>
@@ -3724,7 +3761,99 @@
               <w:rPr>
                 <w:color w:val="0070C0"/>
               </w:rPr>
-              <w:t xml:space="preserve"> indicates</w:t>
+              <w:t xml:space="preserve"> or</w:t>
+            </w:r>
+            <w:r>
+              <w:rPr>
+                <w:color w:val="0070C0"/>
+              </w:rPr>
+              <w:br/>
+            </w:r>
+            <w:r>
+              <w:rPr>
+                <w:color w:val="0070C0"/>
+              </w:rPr>
+              <w:t>'</w:t>
+            </w:r>
+            <w:r>
+              <w:rPr>
+                <w:color w:val="0070C0"/>
+              </w:rPr>
+              <w:t>Skipped</w:t>
+            </w:r>
+            <w:r>
+              <w:rPr>
+                <w:color w:val="0070C0"/>
+              </w:rPr>
+              <w:t>'</w:t>
+            </w:r>
+          </w:p>
+        </w:tc>
+      </w:tr>
+      <w:tr>
+        <w:tc>
+          <w:tcPr>
+            <w:tcW w:w="3116" w:type="dxa"/>
+          </w:tcPr>
+          <w:p>
+            <w:pPr>
+              <w:rPr>
+                <w:color w:val="0070C0"/>
+              </w:rPr>
+            </w:pPr>
+            <w:r>
+              <w:rPr>
+                <w:color w:val="0070C0"/>
+              </w:rPr>
+              <w:t>stage2_Status</w:t>
+            </w:r>
+          </w:p>
+        </w:tc>
+        <w:tc>
+          <w:tcPr>
+            <w:tcW w:w="3117" w:type="dxa"/>
+          </w:tcPr>
+          <w:p>
+            <w:pPr>
+              <w:rPr>
+                <w:color w:val="0070C0"/>
+              </w:rPr>
+            </w:pPr>
+            <w:r>
+              <w:rPr>
+                <w:color w:val="0070C0"/>
+              </w:rPr>
+              <w:t>String</w:t>
+            </w:r>
+          </w:p>
+        </w:tc>
+        <w:tc>
+          <w:tcPr>
+            <w:tcW w:w="3117" w:type="dxa"/>
+          </w:tcPr>
+          <w:p>
+            <w:pPr>
+              <w:rPr>
+                <w:color w:val="0070C0"/>
+              </w:rPr>
+            </w:pPr>
+            <w:r>
+              <w:rPr>
+                <w:color w:val="0070C0"/>
+              </w:rPr>
+              <w:t>It i</w:t>
+            </w:r>
+            <w:r>
+              <w:rPr>
+                <w:color w:val="0070C0"/>
+              </w:rPr>
+              <w:t>ndicates</w:t>
+            </w:r>
+            <w:r>
+              <w:rPr>
+                <w:color w:val="0070C0"/>
+              </w:rPr>
+              <w:t xml:space="preserve"> whether</w:t>
             </w:r>
             <w:r>
               <w:rPr>
@@ -3736,12 +3865,102 @@
               <w:rPr>
                 <w:color w:val="0070C0"/>
               </w:rPr>
+              <w:t xml:space="preserve">the stage </w:t>
+            </w:r>
+            <w:r>
+              <w:rPr>
+                <w:color w:val="0070C0"/>
+              </w:rPr>
               <w:t>'</w:t>
             </w:r>
             <w:r>
               <w:rPr>
                 <w:color w:val="0070C0"/>
               </w:rPr>
+              <w:t>PRE</w:t>
+            </w:r>
+            <w:r>
+              <w:rPr>
+                <w:color w:val="0070C0"/>
+              </w:rPr>
+              <w:t>-</w:t>
+            </w:r>
+            <w:r>
+              <w:rPr>
+                <w:color w:val="0070C0"/>
+              </w:rPr>
+              <w:t>technical interview assessment</w:t>
+            </w:r>
+            <w:r>
+              <w:rPr>
+                <w:color w:val="0070C0"/>
+              </w:rPr>
+              <w:t>'</w:t>
+            </w:r>
+            <w:r>
+              <w:rPr>
+                <w:color w:val="0070C0"/>
+              </w:rPr>
+              <w:t xml:space="preserve"> </w:t>
+            </w:r>
+            <w:r>
+              <w:rPr>
+                <w:color w:val="0070C0"/>
+              </w:rPr>
+              <w:t>is</w:t>
+            </w:r>
+            <w:r>
+              <w:rPr>
+                <w:color w:val="0070C0"/>
+              </w:rPr>
+              <w:t>:</w:t>
+            </w:r>
+            <w:r>
+              <w:rPr>
+                <w:color w:val="0070C0"/>
+              </w:rPr>
+              <w:br/>
+            </w:r>
+            <w:r>
+              <w:rPr>
+                <w:color w:val="0070C0"/>
+              </w:rPr>
+              <w:t>'</w:t>
+            </w:r>
+            <w:r>
+              <w:rPr>
+                <w:color w:val="0070C0"/>
+              </w:rPr>
+              <w:t>Completed</w:t>
+            </w:r>
+            <w:r>
+              <w:rPr>
+                <w:color w:val="0070C0"/>
+              </w:rPr>
+              <w:t>'</w:t>
+            </w:r>
+            <w:r>
+              <w:rPr>
+                <w:color w:val="0070C0"/>
+              </w:rPr>
+              <w:t xml:space="preserve"> </w:t>
+            </w:r>
+            <w:r>
+              <w:rPr>
+                <w:color w:val="0070C0"/>
+              </w:rPr>
+              <w:br/>
+            </w:r>
+            <w:r>
+              <w:rPr>
+                <w:color w:val="0070C0"/>
+              </w:rPr>
+              <w:t>'</w:t>
+            </w:r>
+            <w:r>
+              <w:rPr>
+                <w:color w:val="0070C0"/>
+              </w:rPr>
               <w:t>Not Started</w:t>
             </w:r>
             <w:r>
@@ -3750,6 +3969,36 @@
               </w:rPr>
               <w:t>'</w:t>
             </w:r>
+            <w:r>
+              <w:rPr>
+                <w:color w:val="0070C0"/>
+              </w:rPr>
+              <w:t xml:space="preserve"> or</w:t>
+            </w:r>
+            <w:r>
+              <w:rPr>
+                <w:color w:val="0070C0"/>
+              </w:rPr>
+              <w:br/>
+            </w:r>
+            <w:r>
+              <w:rPr>
+                <w:color w:val="0070C0"/>
+              </w:rPr>
+              <w:t>'</w:t>
+            </w:r>
+            <w:r>
+              <w:rPr>
+                <w:color w:val="0070C0"/>
+              </w:rPr>
+              <w:t>Skipped</w:t>
+            </w:r>
+            <w:r>
+              <w:rPr>
+                <w:color w:val="0070C0"/>
+              </w:rPr>
+              <w:t>'</w:t>
+            </w:r>
           </w:p>
         </w:tc>
       </w:tr>
@@ -3768,6 +4017,438 @@
               <w:rPr>
                 <w:color w:val="0070C0"/>
               </w:rPr>
+              <w:t>stage3_Status</w:t>
+            </w:r>
+          </w:p>
+        </w:tc>
+        <w:tc>
+          <w:tcPr>
+            <w:tcW w:w="3117" w:type="dxa"/>
+          </w:tcPr>
+          <w:p>
+            <w:pPr>
+              <w:rPr>
+                <w:color w:val="0070C0"/>
+              </w:rPr>
+            </w:pPr>
+            <w:r>
+              <w:rPr>
+                <w:color w:val="0070C0"/>
+              </w:rPr>
+              <w:t>String</w:t>
+            </w:r>
+          </w:p>
+        </w:tc>
+        <w:tc>
+          <w:tcPr>
+            <w:tcW w:w="3117" w:type="dxa"/>
+          </w:tcPr>
+          <w:p>
+            <w:pPr>
+              <w:rPr>
+                <w:color w:val="0070C0"/>
+              </w:rPr>
+            </w:pPr>
+            <w:r>
+              <w:rPr>
+                <w:color w:val="0070C0"/>
+              </w:rPr>
+              <w:t>It i</w:t>
+            </w:r>
+            <w:r>
+              <w:rPr>
+                <w:color w:val="0070C0"/>
+              </w:rPr>
+              <w:t>ndicates</w:t>
+            </w:r>
+            <w:r>
+              <w:rPr>
+                <w:color w:val="0070C0"/>
+              </w:rPr>
+              <w:t xml:space="preserve"> whether</w:t>
+            </w:r>
+            <w:r>
+              <w:rPr>
+                <w:color w:val="0070C0"/>
+              </w:rPr>
+              <w:t xml:space="preserve"> </w:t>
+            </w:r>
+            <w:r>
+              <w:rPr>
+                <w:color w:val="0070C0"/>
+              </w:rPr>
+              <w:t xml:space="preserve">the stage </w:t>
+            </w:r>
+            <w:r>
+              <w:rPr>
+                <w:color w:val="0070C0"/>
+              </w:rPr>
+              <w:t>'</w:t>
+            </w:r>
+            <w:r>
+              <w:rPr>
+                <w:color w:val="0070C0"/>
+              </w:rPr>
+              <w:t>T</w:t>
+            </w:r>
+            <w:r>
+              <w:rPr>
+                <w:color w:val="0070C0"/>
+              </w:rPr>
+              <w:t xml:space="preserve">echnical interview </w:t>
+            </w:r>
+            <w:r>
+              <w:rPr>
+                <w:color w:val="0070C0"/>
+              </w:rPr>
+              <w:lastRenderedPageBreak/>
+              <w:t>assessment</w:t>
+            </w:r>
+            <w:r>
+              <w:rPr>
+                <w:color w:val="0070C0"/>
+              </w:rPr>
+              <w:t>'</w:t>
+            </w:r>
+            <w:r>
+              <w:rPr>
+                <w:color w:val="0070C0"/>
+              </w:rPr>
+              <w:t xml:space="preserve"> </w:t>
+            </w:r>
+            <w:r>
+              <w:rPr>
+                <w:color w:val="0070C0"/>
+              </w:rPr>
+              <w:t>is</w:t>
+            </w:r>
+            <w:r>
+              <w:rPr>
+                <w:color w:val="0070C0"/>
+              </w:rPr>
+              <w:t>:</w:t>
+            </w:r>
+            <w:r>
+              <w:rPr>
+                <w:color w:val="0070C0"/>
+              </w:rPr>
+              <w:t xml:space="preserve"> </w:t>
+            </w:r>
+            <w:r>
+              <w:rPr>
+                <w:color w:val="0070C0"/>
+              </w:rPr>
+              <w:t>'</w:t>
+            </w:r>
+            <w:r>
+              <w:rPr>
+                <w:color w:val="0070C0"/>
+              </w:rPr>
+              <w:t>Completed</w:t>
+            </w:r>
+            <w:r>
+              <w:rPr>
+                <w:color w:val="0070C0"/>
+              </w:rPr>
+              <w:t>'</w:t>
+            </w:r>
+            <w:r>
+              <w:rPr>
+                <w:color w:val="0070C0"/>
+              </w:rPr>
+              <w:t xml:space="preserve"> </w:t>
+            </w:r>
+            <w:r>
+              <w:rPr>
+                <w:color w:val="0070C0"/>
+              </w:rPr>
+              <w:br/>
+            </w:r>
+            <w:r>
+              <w:rPr>
+                <w:color w:val="0070C0"/>
+              </w:rPr>
+              <w:t>'</w:t>
+            </w:r>
+            <w:r>
+              <w:rPr>
+                <w:color w:val="0070C0"/>
+              </w:rPr>
+              <w:t>Not Started</w:t>
+            </w:r>
+            <w:r>
+              <w:rPr>
+                <w:color w:val="0070C0"/>
+              </w:rPr>
+              <w:t>'</w:t>
+            </w:r>
+            <w:r>
+              <w:rPr>
+                <w:color w:val="0070C0"/>
+              </w:rPr>
+              <w:t xml:space="preserve"> or</w:t>
+            </w:r>
+            <w:r>
+              <w:rPr>
+                <w:color w:val="0070C0"/>
+              </w:rPr>
+              <w:br/>
+            </w:r>
+            <w:r>
+              <w:rPr>
+                <w:color w:val="0070C0"/>
+              </w:rPr>
+              <w:t>'</w:t>
+            </w:r>
+            <w:r>
+              <w:rPr>
+                <w:color w:val="0070C0"/>
+              </w:rPr>
+              <w:t>Skipped</w:t>
+            </w:r>
+            <w:r>
+              <w:rPr>
+                <w:color w:val="0070C0"/>
+              </w:rPr>
+              <w:t>'</w:t>
+            </w:r>
+          </w:p>
+        </w:tc>
+      </w:tr>
+      <w:tr>
+        <w:tc>
+          <w:tcPr>
+            <w:tcW w:w="3116" w:type="dxa"/>
+          </w:tcPr>
+          <w:p>
+            <w:pPr>
+              <w:rPr>
+                <w:color w:val="0070C0"/>
+              </w:rPr>
+            </w:pPr>
+            <w:r>
+              <w:rPr>
+                <w:color w:val="0070C0"/>
+              </w:rPr>
+              <w:lastRenderedPageBreak/>
+              <w:t>Stage</w:t>
+            </w:r>
+            <w:r>
+              <w:rPr>
+                <w:color w:val="0070C0"/>
+              </w:rPr>
+              <w:t>4</w:t>
+            </w:r>
+            <w:r>
+              <w:rPr>
+                <w:color w:val="0070C0"/>
+              </w:rPr>
+              <w:t>_Status</w:t>
+            </w:r>
+          </w:p>
+        </w:tc>
+        <w:tc>
+          <w:tcPr>
+            <w:tcW w:w="3117" w:type="dxa"/>
+          </w:tcPr>
+          <w:p>
+            <w:pPr>
+              <w:rPr>
+                <w:color w:val="0070C0"/>
+              </w:rPr>
+            </w:pPr>
+            <w:r>
+              <w:rPr>
+                <w:color w:val="0070C0"/>
+              </w:rPr>
+              <w:t>String</w:t>
+            </w:r>
+          </w:p>
+        </w:tc>
+        <w:tc>
+          <w:tcPr>
+            <w:tcW w:w="3117" w:type="dxa"/>
+          </w:tcPr>
+          <w:p>
+            <w:pPr>
+              <w:rPr>
+                <w:color w:val="0070C0"/>
+              </w:rPr>
+            </w:pPr>
+            <w:r>
+              <w:rPr>
+                <w:color w:val="0070C0"/>
+              </w:rPr>
+              <w:t>It i</w:t>
+            </w:r>
+            <w:r>
+              <w:rPr>
+                <w:color w:val="0070C0"/>
+              </w:rPr>
+              <w:t>ndicates</w:t>
+            </w:r>
+            <w:r>
+              <w:rPr>
+                <w:color w:val="0070C0"/>
+              </w:rPr>
+              <w:t xml:space="preserve"> whether</w:t>
+            </w:r>
+            <w:r>
+              <w:rPr>
+                <w:color w:val="0070C0"/>
+              </w:rPr>
+              <w:t xml:space="preserve"> </w:t>
+            </w:r>
+            <w:r>
+              <w:rPr>
+                <w:color w:val="0070C0"/>
+              </w:rPr>
+              <w:t xml:space="preserve">the stage </w:t>
+            </w:r>
+            <w:r>
+              <w:rPr>
+                <w:color w:val="0070C0"/>
+              </w:rPr>
+              <w:t>'</w:t>
+            </w:r>
+            <w:r>
+              <w:rPr>
+                <w:color w:val="0070C0"/>
+              </w:rPr>
+              <w:t>P</w:t>
+            </w:r>
+            <w:r>
+              <w:rPr>
+                <w:color w:val="0070C0"/>
+              </w:rPr>
+              <w:t>artner/management interview assessment</w:t>
+            </w:r>
+            <w:r>
+              <w:rPr>
+                <w:color w:val="0070C0"/>
+              </w:rPr>
+              <w:t>'</w:t>
+            </w:r>
+            <w:r>
+              <w:rPr>
+                <w:color w:val="0070C0"/>
+              </w:rPr>
+              <w:t xml:space="preserve"> </w:t>
+            </w:r>
+            <w:r>
+              <w:rPr>
+                <w:color w:val="0070C0"/>
+              </w:rPr>
+              <w:t>is</w:t>
+            </w:r>
+            <w:r>
+              <w:rPr>
+                <w:color w:val="0070C0"/>
+              </w:rPr>
+              <w:t>:</w:t>
+            </w:r>
+            <w:r>
+              <w:rPr>
+                <w:color w:val="0070C0"/>
+              </w:rPr>
+              <w:br/>
+            </w:r>
+            <w:r>
+              <w:rPr>
+                <w:color w:val="0070C0"/>
+              </w:rPr>
+              <w:t>'</w:t>
+            </w:r>
+            <w:r>
+              <w:rPr>
+                <w:color w:val="0070C0"/>
+              </w:rPr>
+              <w:t>Completed</w:t>
+            </w:r>
+            <w:r>
+              <w:rPr>
+                <w:color w:val="0070C0"/>
+              </w:rPr>
+              <w:t>'</w:t>
+            </w:r>
+            <w:r>
+              <w:rPr>
+                <w:color w:val="0070C0"/>
+              </w:rPr>
+              <w:t xml:space="preserve"> </w:t>
+            </w:r>
+            <w:r>
+              <w:rPr>
+                <w:color w:val="0070C0"/>
+              </w:rPr>
+              <w:br/>
+            </w:r>
+            <w:r>
+              <w:rPr>
+                <w:color w:val="0070C0"/>
+              </w:rPr>
+              <w:t>'</w:t>
+            </w:r>
+            <w:r>
+              <w:rPr>
+                <w:color w:val="0070C0"/>
+              </w:rPr>
+              <w:t>Not Started</w:t>
+            </w:r>
+            <w:r>
+              <w:rPr>
+                <w:color w:val="0070C0"/>
+              </w:rPr>
+              <w:t>'</w:t>
+            </w:r>
+            <w:r>
+              <w:rPr>
+                <w:color w:val="0070C0"/>
+              </w:rPr>
+              <w:t xml:space="preserve"> or</w:t>
+            </w:r>
+            <w:r>
+              <w:rPr>
+                <w:color w:val="0070C0"/>
+              </w:rPr>
+              <w:br/>
+            </w:r>
+            <w:r>
+              <w:rPr>
+                <w:color w:val="0070C0"/>
+              </w:rPr>
+              <w:t>'</w:t>
+            </w:r>
+            <w:r>
+              <w:rPr>
+                <w:color w:val="0070C0"/>
+              </w:rPr>
+              <w:t>Skipped</w:t>
+            </w:r>
+            <w:r>
+              <w:rPr>
+                <w:color w:val="0070C0"/>
+              </w:rPr>
+              <w:t>'</w:t>
+            </w:r>
+          </w:p>
+        </w:tc>
+      </w:tr>
+      <w:tr>
+        <w:tc>
+          <w:tcPr>
+            <w:tcW w:w="3116" w:type="dxa"/>
+          </w:tcPr>
+          <w:p>
+            <w:pPr>
+              <w:rPr>
+                <w:color w:val="0070C0"/>
+              </w:rPr>
+            </w:pPr>
+            <w:r>
+              <w:rPr>
+                <w:color w:val="0070C0"/>
+              </w:rPr>
               <w:t>s</w:t>
             </w:r>
             <w:r>
@@ -3780,7 +4461,7 @@
               <w:rPr>
                 <w:color w:val="0070C0"/>
               </w:rPr>
-              <w:t>2</w:t>
+              <w:t>5</w:t>
             </w:r>
             <w:r>
               <w:rPr>
@@ -3804,55 +4485,37 @@
               <w:rPr>
                 <w:color w:val="0070C0"/>
               </w:rPr>
-              <w:t>boolean</w:t>
-            </w:r>
-          </w:p>
-        </w:tc>
-        <w:tc>
-          <w:tcPr>
-            <w:tcW w:w="3117" w:type="dxa"/>
-          </w:tcPr>
-          <w:p>
-            <w:pPr>
-              <w:rPr>
-                <w:color w:val="0070C0"/>
-              </w:rPr>
-            </w:pPr>
-            <w:r>
-              <w:rPr>
-                <w:color w:val="0070C0"/>
-              </w:rPr>
-              <w:t>'</w:t>
-            </w:r>
-            <w:r>
-              <w:rPr>
-                <w:color w:val="0070C0"/>
-              </w:rPr>
-              <w:t>True</w:t>
-            </w:r>
-            <w:r>
-              <w:rPr>
-                <w:color w:val="0070C0"/>
-              </w:rPr>
-              <w:t>'</w:t>
-            </w:r>
-            <w:r>
-              <w:rPr>
-                <w:color w:val="0070C0"/>
-              </w:rPr>
-              <w:t xml:space="preserve"> i</w:t>
-            </w:r>
-            <w:r>
-              <w:rPr>
-                <w:color w:val="0070C0"/>
-              </w:rPr>
-              <w:t xml:space="preserve">ndicates </w:t>
-            </w:r>
-            <w:r>
-              <w:rPr>
-                <w:color w:val="0070C0"/>
-              </w:rPr>
-              <w:t>PRE</w:t>
+              <w:t>String</w:t>
+            </w:r>
+          </w:p>
+        </w:tc>
+        <w:tc>
+          <w:tcPr>
+            <w:tcW w:w="3117" w:type="dxa"/>
+          </w:tcPr>
+          <w:p>
+            <w:pPr>
+              <w:rPr>
+                <w:color w:val="0070C0"/>
+              </w:rPr>
+            </w:pPr>
+            <w:r>
+              <w:rPr>
+                <w:color w:val="0070C0"/>
+              </w:rPr>
+              <w:t>It i</w:t>
+            </w:r>
+            <w:r>
+              <w:rPr>
+                <w:color w:val="0070C0"/>
+              </w:rPr>
+              <w:t>ndicates</w:t>
+            </w:r>
+            <w:r>
+              <w:rPr>
+                <w:color w:val="0070C0"/>
+              </w:rPr>
+              <w:t xml:space="preserve"> whether</w:t>
             </w:r>
             <w:r>
               <w:rPr>
@@ -3864,567 +4527,7 @@
               <w:rPr>
                 <w:color w:val="0070C0"/>
               </w:rPr>
-              <w:t xml:space="preserve">technical interview assessment </w:t>
-            </w:r>
-            <w:r>
-              <w:rPr>
-                <w:color w:val="0070C0"/>
-              </w:rPr>
-              <w:t xml:space="preserve">is </w:t>
-            </w:r>
-            <w:r>
-              <w:rPr>
-                <w:color w:val="0070C0"/>
-              </w:rPr>
-              <w:t>'</w:t>
-            </w:r>
-            <w:r>
-              <w:rPr>
-                <w:color w:val="0070C0"/>
-              </w:rPr>
-              <w:t>C</w:t>
-            </w:r>
-            <w:r>
-              <w:rPr>
-                <w:color w:val="0070C0"/>
-              </w:rPr>
-              <w:t>ompleted</w:t>
-            </w:r>
-            <w:r>
-              <w:rPr>
-                <w:color w:val="0070C0"/>
-              </w:rPr>
-              <w:t>'</w:t>
-            </w:r>
-            <w:r>
-              <w:rPr>
-                <w:color w:val="0070C0"/>
-              </w:rPr>
-              <w:t xml:space="preserve"> </w:t>
-            </w:r>
-            <w:r>
-              <w:rPr>
-                <w:color w:val="0070C0"/>
-              </w:rPr>
-              <w:t xml:space="preserve">and </w:t>
-            </w:r>
-            <w:r>
-              <w:rPr>
-                <w:color w:val="0070C0"/>
-              </w:rPr>
-              <w:t>'</w:t>
-            </w:r>
-            <w:r>
-              <w:rPr>
-                <w:color w:val="0070C0"/>
-              </w:rPr>
-              <w:t>false</w:t>
-            </w:r>
-            <w:r>
-              <w:rPr>
-                <w:color w:val="0070C0"/>
-              </w:rPr>
-              <w:t>'</w:t>
-            </w:r>
-            <w:r>
-              <w:rPr>
-                <w:color w:val="0070C0"/>
-              </w:rPr>
-              <w:t xml:space="preserve"> indicates </w:t>
-            </w:r>
-            <w:r>
-              <w:rPr>
-                <w:color w:val="0070C0"/>
-              </w:rPr>
-              <w:t>'</w:t>
-            </w:r>
-            <w:r>
-              <w:rPr>
-                <w:color w:val="0070C0"/>
-              </w:rPr>
-              <w:t>Not Started</w:t>
-            </w:r>
-            <w:r>
-              <w:rPr>
-                <w:color w:val="0070C0"/>
-              </w:rPr>
-              <w:t>'</w:t>
-            </w:r>
-          </w:p>
-        </w:tc>
-      </w:tr>
-      <w:tr>
-        <w:tc>
-          <w:tcPr>
-            <w:tcW w:w="3116" w:type="dxa"/>
-          </w:tcPr>
-          <w:p>
-            <w:pPr>
-              <w:rPr>
-                <w:color w:val="0070C0"/>
-              </w:rPr>
-            </w:pPr>
-            <w:r>
-              <w:rPr>
-                <w:color w:val="0070C0"/>
-              </w:rPr>
-              <w:t>s</w:t>
-            </w:r>
-            <w:r>
-              <w:rPr>
-                <w:color w:val="0070C0"/>
-              </w:rPr>
-              <w:t>tage</w:t>
-            </w:r>
-            <w:r>
-              <w:rPr>
-                <w:color w:val="0070C0"/>
-              </w:rPr>
-              <w:t>3</w:t>
-            </w:r>
-            <w:r>
-              <w:rPr>
-                <w:color w:val="0070C0"/>
-              </w:rPr>
-              <w:t>_Status</w:t>
-            </w:r>
-          </w:p>
-        </w:tc>
-        <w:tc>
-          <w:tcPr>
-            <w:tcW w:w="3117" w:type="dxa"/>
-          </w:tcPr>
-          <w:p>
-            <w:pPr>
-              <w:rPr>
-                <w:color w:val="0070C0"/>
-              </w:rPr>
-            </w:pPr>
-            <w:r>
-              <w:rPr>
-                <w:color w:val="0070C0"/>
-              </w:rPr>
-              <w:t>boolean</w:t>
-            </w:r>
-          </w:p>
-        </w:tc>
-        <w:tc>
-          <w:tcPr>
-            <w:tcW w:w="3117" w:type="dxa"/>
-          </w:tcPr>
-          <w:p>
-            <w:pPr>
-              <w:rPr>
-                <w:color w:val="0070C0"/>
-              </w:rPr>
-            </w:pPr>
-            <w:r>
-              <w:rPr>
-                <w:color w:val="0070C0"/>
-              </w:rPr>
-              <w:t>'</w:t>
-            </w:r>
-            <w:r>
-              <w:rPr>
-                <w:color w:val="0070C0"/>
-              </w:rPr>
-              <w:t>True</w:t>
-            </w:r>
-            <w:r>
-              <w:rPr>
-                <w:color w:val="0070C0"/>
-              </w:rPr>
-              <w:t>'</w:t>
-            </w:r>
-            <w:r>
-              <w:rPr>
-                <w:color w:val="0070C0"/>
-              </w:rPr>
-              <w:t xml:space="preserve"> i</w:t>
-            </w:r>
-            <w:r>
-              <w:rPr>
-                <w:color w:val="0070C0"/>
-              </w:rPr>
-              <w:t xml:space="preserve">ndicates </w:t>
-            </w:r>
-            <w:r>
-              <w:rPr>
-                <w:color w:val="0070C0"/>
-              </w:rPr>
-              <w:t xml:space="preserve">the technical interview assessment </w:t>
-            </w:r>
-            <w:r>
-              <w:rPr>
-                <w:color w:val="0070C0"/>
-              </w:rPr>
-              <w:t xml:space="preserve">is </w:t>
-            </w:r>
-            <w:r>
-              <w:rPr>
-                <w:color w:val="0070C0"/>
-              </w:rPr>
-              <w:t>'</w:t>
-            </w:r>
-            <w:r>
-              <w:rPr>
-                <w:color w:val="0070C0"/>
-              </w:rPr>
-              <w:t>C</w:t>
-            </w:r>
-            <w:r>
-              <w:rPr>
-                <w:color w:val="0070C0"/>
-              </w:rPr>
-              <w:t>ompleted</w:t>
-            </w:r>
-            <w:r>
-              <w:rPr>
-                <w:color w:val="0070C0"/>
-              </w:rPr>
-              <w:t>'</w:t>
-            </w:r>
-            <w:r>
-              <w:rPr>
-                <w:color w:val="0070C0"/>
-              </w:rPr>
-              <w:t xml:space="preserve"> </w:t>
-            </w:r>
-            <w:r>
-              <w:rPr>
-                <w:color w:val="0070C0"/>
-              </w:rPr>
-              <w:t xml:space="preserve">and </w:t>
-            </w:r>
-            <w:r>
-              <w:rPr>
-                <w:color w:val="0070C0"/>
-              </w:rPr>
-              <w:t>'</w:t>
-            </w:r>
-            <w:r>
-              <w:rPr>
-                <w:color w:val="0070C0"/>
-              </w:rPr>
-              <w:t>false</w:t>
-            </w:r>
-            <w:r>
-              <w:rPr>
-                <w:color w:val="0070C0"/>
-              </w:rPr>
-              <w:t>'</w:t>
-            </w:r>
-            <w:r>
-              <w:rPr>
-                <w:color w:val="0070C0"/>
-              </w:rPr>
-              <w:t xml:space="preserve"> indicates </w:t>
-            </w:r>
-            <w:r>
-              <w:rPr>
-                <w:color w:val="0070C0"/>
-              </w:rPr>
-              <w:t>'</w:t>
-            </w:r>
-            <w:r>
-              <w:rPr>
-                <w:color w:val="0070C0"/>
-              </w:rPr>
-              <w:t>Not Started</w:t>
-            </w:r>
-            <w:r>
-              <w:rPr>
-                <w:color w:val="0070C0"/>
-              </w:rPr>
-              <w:t>'</w:t>
-            </w:r>
-          </w:p>
-        </w:tc>
-      </w:tr>
-      <w:tr>
-        <w:tc>
-          <w:tcPr>
-            <w:tcW w:w="3116" w:type="dxa"/>
-          </w:tcPr>
-          <w:p>
-            <w:pPr>
-              <w:rPr>
-                <w:color w:val="0070C0"/>
-              </w:rPr>
-            </w:pPr>
-            <w:r>
-              <w:rPr>
-                <w:color w:val="0070C0"/>
-              </w:rPr>
-              <w:t>S</w:t>
-            </w:r>
-            <w:r>
-              <w:rPr>
-                <w:color w:val="0070C0"/>
-              </w:rPr>
-              <w:t>tage</w:t>
-            </w:r>
-            <w:r>
-              <w:rPr>
-                <w:color w:val="0070C0"/>
-              </w:rPr>
-              <w:t>4</w:t>
-            </w:r>
-            <w:r>
-              <w:rPr>
-                <w:color w:val="0070C0"/>
-              </w:rPr>
-              <w:t>_Status</w:t>
-            </w:r>
-          </w:p>
-        </w:tc>
-        <w:tc>
-          <w:tcPr>
-            <w:tcW w:w="3117" w:type="dxa"/>
-          </w:tcPr>
-          <w:p>
-            <w:pPr>
-              <w:rPr>
-                <w:color w:val="0070C0"/>
-              </w:rPr>
-            </w:pPr>
-            <w:r>
-              <w:rPr>
-                <w:color w:val="0070C0"/>
-              </w:rPr>
-              <w:t>boolean</w:t>
-            </w:r>
-          </w:p>
-        </w:tc>
-        <w:tc>
-          <w:tcPr>
-            <w:tcW w:w="3117" w:type="dxa"/>
-          </w:tcPr>
-          <w:p>
-            <w:pPr>
-              <w:rPr>
-                <w:color w:val="0070C0"/>
-              </w:rPr>
-            </w:pPr>
-            <w:r>
-              <w:rPr>
-                <w:color w:val="0070C0"/>
-              </w:rPr>
-              <w:t>'</w:t>
-            </w:r>
-            <w:r>
-              <w:rPr>
-                <w:color w:val="0070C0"/>
-              </w:rPr>
-              <w:t>True</w:t>
-            </w:r>
-            <w:r>
-              <w:rPr>
-                <w:color w:val="0070C0"/>
-              </w:rPr>
-              <w:t>'</w:t>
-            </w:r>
-            <w:r>
-              <w:rPr>
-                <w:color w:val="0070C0"/>
-              </w:rPr>
-              <w:t xml:space="preserve"> i</w:t>
-            </w:r>
-            <w:r>
-              <w:rPr>
-                <w:color w:val="0070C0"/>
-              </w:rPr>
-              <w:t xml:space="preserve">ndicates </w:t>
-            </w:r>
-            <w:r>
-              <w:rPr>
-                <w:color w:val="0070C0"/>
-              </w:rPr>
-              <w:t xml:space="preserve">the partner/management interview </w:t>
-            </w:r>
-            <w:r>
-              <w:rPr>
-                <w:color w:val="0070C0"/>
-              </w:rPr>
-              <w:lastRenderedPageBreak/>
-              <w:t xml:space="preserve">assessment </w:t>
-            </w:r>
-            <w:r>
-              <w:rPr>
-                <w:color w:val="0070C0"/>
-              </w:rPr>
-              <w:t xml:space="preserve">is </w:t>
-            </w:r>
-            <w:r>
-              <w:rPr>
-                <w:color w:val="0070C0"/>
-              </w:rPr>
-              <w:t>'</w:t>
-            </w:r>
-            <w:r>
-              <w:rPr>
-                <w:color w:val="0070C0"/>
-              </w:rPr>
-              <w:t>Completed</w:t>
-            </w:r>
-            <w:r>
-              <w:rPr>
-                <w:color w:val="0070C0"/>
-              </w:rPr>
-              <w:t>'</w:t>
-            </w:r>
-            <w:r>
-              <w:rPr>
-                <w:color w:val="0070C0"/>
-              </w:rPr>
-              <w:t xml:space="preserve"> </w:t>
-            </w:r>
-            <w:r>
-              <w:rPr>
-                <w:color w:val="0070C0"/>
-              </w:rPr>
-              <w:t xml:space="preserve">and </w:t>
-            </w:r>
-            <w:r>
-              <w:rPr>
-                <w:color w:val="0070C0"/>
-              </w:rPr>
-              <w:t>'</w:t>
-            </w:r>
-            <w:r>
-              <w:rPr>
-                <w:color w:val="0070C0"/>
-              </w:rPr>
-              <w:t>false</w:t>
-            </w:r>
-            <w:r>
-              <w:rPr>
-                <w:color w:val="0070C0"/>
-              </w:rPr>
-              <w:t>'</w:t>
-            </w:r>
-            <w:r>
-              <w:rPr>
-                <w:color w:val="0070C0"/>
-              </w:rPr>
-              <w:t xml:space="preserve"> indicates </w:t>
-            </w:r>
-            <w:r>
-              <w:rPr>
-                <w:color w:val="0070C0"/>
-              </w:rPr>
-              <w:t>'</w:t>
-            </w:r>
-            <w:r>
-              <w:rPr>
-                <w:color w:val="0070C0"/>
-              </w:rPr>
-              <w:t>Not Started</w:t>
-            </w:r>
-            <w:r>
-              <w:rPr>
-                <w:color w:val="0070C0"/>
-              </w:rPr>
-              <w:t>'</w:t>
-            </w:r>
-          </w:p>
-        </w:tc>
-      </w:tr>
-      <w:tr>
-        <w:tc>
-          <w:tcPr>
-            <w:tcW w:w="3116" w:type="dxa"/>
-          </w:tcPr>
-          <w:p>
-            <w:pPr>
-              <w:rPr>
-                <w:color w:val="0070C0"/>
-              </w:rPr>
-            </w:pPr>
-            <w:r>
-              <w:rPr>
-                <w:color w:val="0070C0"/>
-              </w:rPr>
-              <w:lastRenderedPageBreak/>
-              <w:t>s</w:t>
-            </w:r>
-            <w:r>
-              <w:rPr>
-                <w:color w:val="0070C0"/>
-              </w:rPr>
-              <w:t>tage</w:t>
-            </w:r>
-            <w:r>
-              <w:rPr>
-                <w:color w:val="0070C0"/>
-              </w:rPr>
-              <w:t>5</w:t>
-            </w:r>
-            <w:r>
-              <w:rPr>
-                <w:color w:val="0070C0"/>
-              </w:rPr>
-              <w:t>_Status</w:t>
-            </w:r>
-          </w:p>
-        </w:tc>
-        <w:tc>
-          <w:tcPr>
-            <w:tcW w:w="3117" w:type="dxa"/>
-          </w:tcPr>
-          <w:p>
-            <w:pPr>
-              <w:rPr>
-                <w:color w:val="0070C0"/>
-              </w:rPr>
-            </w:pPr>
-            <w:r>
-              <w:rPr>
-                <w:color w:val="0070C0"/>
-              </w:rPr>
-              <w:t>boolean</w:t>
-            </w:r>
-          </w:p>
-        </w:tc>
-        <w:tc>
-          <w:tcPr>
-            <w:tcW w:w="3117" w:type="dxa"/>
-          </w:tcPr>
-          <w:p>
-            <w:pPr>
-              <w:rPr>
-                <w:color w:val="0070C0"/>
-              </w:rPr>
-            </w:pPr>
-            <w:r>
-              <w:rPr>
-                <w:color w:val="0070C0"/>
-              </w:rPr>
-              <w:t>'</w:t>
-            </w:r>
-            <w:r>
-              <w:rPr>
-                <w:color w:val="0070C0"/>
-              </w:rPr>
-              <w:t>True</w:t>
-            </w:r>
-            <w:r>
-              <w:rPr>
-                <w:color w:val="0070C0"/>
-              </w:rPr>
-              <w:t>'</w:t>
-            </w:r>
-            <w:r>
-              <w:rPr>
-                <w:color w:val="0070C0"/>
-              </w:rPr>
-              <w:t xml:space="preserve"> i</w:t>
-            </w:r>
-            <w:r>
-              <w:rPr>
-                <w:color w:val="0070C0"/>
-              </w:rPr>
-              <w:t xml:space="preserve">ndicates </w:t>
+              <w:t xml:space="preserve">the stage </w:t>
             </w:r>
             <w:bookmarkStart w:id="1" w:name="_GoBack"/>
             <w:bookmarkEnd w:id="1"/>
@@ -4432,19 +4535,37 @@
               <w:rPr>
                 <w:color w:val="0070C0"/>
               </w:rPr>
-              <w:t xml:space="preserve">the </w:t>
-            </w:r>
-            <w:r>
-              <w:rPr>
-                <w:color w:val="0070C0"/>
-              </w:rPr>
-              <w:t xml:space="preserve">project </w:t>
-            </w:r>
-            <w:r>
-              <w:rPr>
-                <w:color w:val="0070C0"/>
-              </w:rPr>
-              <w:t>allocation</w:t>
+              <w:t>'</w:t>
+            </w:r>
+            <w:r>
+              <w:rPr>
+                <w:color w:val="0070C0"/>
+              </w:rPr>
+              <w:t>P</w:t>
+            </w:r>
+            <w:r>
+              <w:rPr>
+                <w:color w:val="0070C0"/>
+              </w:rPr>
+              <w:t xml:space="preserve">roject </w:t>
+            </w:r>
+            <w:r>
+              <w:rPr>
+                <w:color w:val="0070C0"/>
+              </w:rPr>
+              <w:t>A</w:t>
+            </w:r>
+            <w:r>
+              <w:rPr>
+                <w:color w:val="0070C0"/>
+              </w:rPr>
+              <w:t>llocation</w:t>
+            </w:r>
+            <w:r>
+              <w:rPr>
+                <w:color w:val="0070C0"/>
+              </w:rPr>
+              <w:t>'</w:t>
             </w:r>
             <w:r>
               <w:rPr>
@@ -4456,6 +4577,18 @@
               <w:rPr>
                 <w:color w:val="0070C0"/>
               </w:rPr>
+              <w:t>is :</w:t>
+            </w:r>
+            <w:r>
+              <w:rPr>
+                <w:color w:val="0070C0"/>
+              </w:rPr>
+              <w:br/>
+            </w:r>
+            <w:r>
+              <w:rPr>
+                <w:color w:val="0070C0"/>
+              </w:rPr>
               <w:t>'</w:t>
             </w:r>
             <w:r>
@@ -4480,7 +4613,7 @@
               <w:rPr>
                 <w:color w:val="0070C0"/>
               </w:rPr>
-              <w:t xml:space="preserve">and </w:t>
+              <w:br/>
             </w:r>
             <w:r>
               <w:rPr>
@@ -4492,7 +4625,7 @@
               <w:rPr>
                 <w:color w:val="0070C0"/>
               </w:rPr>
-              <w:t>false</w:t>
+              <w:t>Not Started</w:t>
             </w:r>
             <w:r>
               <w:rPr>
@@ -4504,7 +4637,13 @@
               <w:rPr>
                 <w:color w:val="0070C0"/>
               </w:rPr>
-              <w:t xml:space="preserve"> indicates </w:t>
+              <w:t xml:space="preserve"> or</w:t>
+            </w:r>
+            <w:r>
+              <w:rPr>
+                <w:color w:val="0070C0"/>
+              </w:rPr>
+              <w:br/>
             </w:r>
             <w:r>
               <w:rPr>
@@ -4516,7 +4655,7 @@
               <w:rPr>
                 <w:color w:val="0070C0"/>
               </w:rPr>
-              <w:t>Not Started</w:t>
+              <w:t>Skipped</w:t>
             </w:r>
             <w:r>
               <w:rPr>
@@ -5320,6 +5459,7 @@
                 <w:bCs/>
                 <w:highlight w:val="darkGray"/>
               </w:rPr>
+              <w:lastRenderedPageBreak/>
               <w:t>Attribute</w:t>
             </w:r>
           </w:p>
@@ -5509,7 +5649,6 @@
           </w:tcPr>
           <w:p>
             <w:r>
-              <w:lastRenderedPageBreak/>
               <w:t>s</w:t>
             </w:r>
             <w:r>
@@ -6782,6 +6921,21 @@
 </file>
 
 <file path=customXml/item1.xml><?xml version="1.0" encoding="utf-8"?>
+<?mso-contentType ?>
+<FormTemplates xmlns="http://schemas.microsoft.com/sharepoint/v3/contenttype/forms">
+  <Display>DocumentLibraryForm</Display>
+  <Edit>DocumentLibraryForm</Edit>
+  <New>DocumentLibraryForm</New>
+</FormTemplates>
+</file>
+
+<file path=customXml/item2.xml><?xml version="1.0" encoding="utf-8"?>
+<p:properties xmlns:p="http://schemas.microsoft.com/office/2006/metadata/properties" xmlns:xsi="http://www.w3.org/2001/XMLSchema-instance" xmlns:pc="http://schemas.microsoft.com/office/infopath/2007/PartnerControls">
+  <documentManagement/>
+</p:properties>
+</file>
+
+<file path=customXml/item3.xml><?xml version="1.0" encoding="utf-8"?>
 <ct:contentTypeSchema xmlns:ct="http://schemas.microsoft.com/office/2006/metadata/contentType" xmlns:ma="http://schemas.microsoft.com/office/2006/metadata/properties/metaAttributes" ct:_="" ma:_="" ma:contentTypeName="Document" ma:contentTypeID="0x010100F94C29C17E9AEA4CB48B504ECDD326F6" ma:contentTypeVersion="0" ma:contentTypeDescription="Create a new document." ma:contentTypeScope="" ma:versionID="c81fb6f7921150ec32f2f87307d5c6bd">
   <xsd:schema xmlns:xsd="http://www.w3.org/2001/XMLSchema" xmlns:xs="http://www.w3.org/2001/XMLSchema" xmlns:p="http://schemas.microsoft.com/office/2006/metadata/properties" targetNamespace="http://schemas.microsoft.com/office/2006/metadata/properties" ma:root="true" ma:fieldsID="a5fdc42041c933947588d3e7daa598f6">
     <xsd:element name="properties">
@@ -6895,26 +7049,28 @@
 </ct:contentTypeSchema>
 </file>
 
-<file path=customXml/item2.xml><?xml version="1.0" encoding="utf-8"?>
-<p:properties xmlns:p="http://schemas.microsoft.com/office/2006/metadata/properties" xmlns:xsi="http://www.w3.org/2001/XMLSchema-instance" xmlns:pc="http://schemas.microsoft.com/office/infopath/2007/PartnerControls">
-  <documentManagement/>
-</p:properties>
-</file>
-
-<file path=customXml/item3.xml><?xml version="1.0" encoding="utf-8"?>
-<?mso-contentType ?>
-<FormTemplates xmlns="http://schemas.microsoft.com/sharepoint/v3/contenttype/forms">
-  <Display>DocumentLibraryForm</Display>
-  <Edit>DocumentLibraryForm</Edit>
-  <New>DocumentLibraryForm</New>
-</FormTemplates>
-</file>
-
 <file path=customXml/item4.xml><?xml version="1.0" encoding="utf-8"?>
 <b:Sources xmlns:b="http://schemas.openxmlformats.org/officeDocument/2006/bibliography" xmlns="http://schemas.openxmlformats.org/officeDocument/2006/bibliography" SelectedStyle="\APASixthEditionOfficeOnline.xsl" StyleName="APA" Version="6"/>
 </file>
 
 <file path=customXml/itemProps1.xml><?xml version="1.0" encoding="utf-8"?>
+<ds:datastoreItem xmlns:ds="http://schemas.openxmlformats.org/officeDocument/2006/customXml" ds:itemID="{165CE7C8-5D60-438D-840F-C0802D14CB45}">
+  <ds:schemaRefs>
+    <ds:schemaRef ds:uri="http://schemas.microsoft.com/sharepoint/v3/contenttype/forms"/>
+  </ds:schemaRefs>
+</ds:datastoreItem>
+</file>
+
+<file path=customXml/itemProps2.xml><?xml version="1.0" encoding="utf-8"?>
+<ds:datastoreItem xmlns:ds="http://schemas.openxmlformats.org/officeDocument/2006/customXml" ds:itemID="{046D5DD6-E0C2-48F6-9778-0404B3B002A0}">
+  <ds:schemaRefs>
+    <ds:schemaRef ds:uri="http://schemas.microsoft.com/office/2006/metadata/properties"/>
+    <ds:schemaRef ds:uri="http://schemas.microsoft.com/office/infopath/2007/PartnerControls"/>
+  </ds:schemaRefs>
+</ds:datastoreItem>
+</file>
+
+<file path=customXml/itemProps3.xml><?xml version="1.0" encoding="utf-8"?>
 <ds:datastoreItem xmlns:ds="http://schemas.openxmlformats.org/officeDocument/2006/customXml" ds:itemID="{CF11498C-2438-4033-A218-7BB10A70FE31}">
   <ds:schemaRefs>
     <ds:schemaRef ds:uri="http://schemas.microsoft.com/office/2006/metadata/contentType"/>
@@ -6930,25 +7086,8 @@
 </ds:datastoreItem>
 </file>
 
-<file path=customXml/itemProps2.xml><?xml version="1.0" encoding="utf-8"?>
-<ds:datastoreItem xmlns:ds="http://schemas.openxmlformats.org/officeDocument/2006/customXml" ds:itemID="{046D5DD6-E0C2-48F6-9778-0404B3B002A0}">
-  <ds:schemaRefs>
-    <ds:schemaRef ds:uri="http://schemas.microsoft.com/office/2006/metadata/properties"/>
-    <ds:schemaRef ds:uri="http://schemas.microsoft.com/office/infopath/2007/PartnerControls"/>
-  </ds:schemaRefs>
-</ds:datastoreItem>
-</file>
-
-<file path=customXml/itemProps3.xml><?xml version="1.0" encoding="utf-8"?>
-<ds:datastoreItem xmlns:ds="http://schemas.openxmlformats.org/officeDocument/2006/customXml" ds:itemID="{165CE7C8-5D60-438D-840F-C0802D14CB45}">
-  <ds:schemaRefs>
-    <ds:schemaRef ds:uri="http://schemas.microsoft.com/sharepoint/v3/contenttype/forms"/>
-  </ds:schemaRefs>
-</ds:datastoreItem>
-</file>
-
 <file path=customXml/itemProps4.xml><?xml version="1.0" encoding="utf-8"?>
-<ds:datastoreItem xmlns:ds="http://schemas.openxmlformats.org/officeDocument/2006/customXml" ds:itemID="{62854FBE-D8F1-448A-BE3E-24DEB1BAA37F}">
+<ds:datastoreItem xmlns:ds="http://schemas.openxmlformats.org/officeDocument/2006/customXml" ds:itemID="{44CCA15B-37C7-4E8A-B436-56331A94043D}">
   <ds:schemaRefs>
     <ds:schemaRef ds:uri="http://schemas.openxmlformats.org/officeDocument/2006/bibliography"/>
   </ds:schemaRefs>

</xml_diff>